<commit_message>
second day study DOM
</commit_message>
<xml_diff>
--- a/JavaScript DOM 编程艺术 笔记/第二章-JavaScript语法.docx
+++ b/JavaScript DOM 编程艺术 笔记/第二章-JavaScript语法.docx
@@ -511,106 +511,10 @@
           <w:rFonts w:hint="eastAsia"/>
           <w:lang w:val="en-US" w:eastAsia="zh-CN"/>
         </w:rPr>
-        <w:t>宿主对象：不是由JavaScript语言本身而是由它的运行环境提供的。</w:t>
+        <w:t>宿主对象：不是由JavaScript语言本身而是由它的运行环境提供的。具体到Web应用，这个环境就是浏览器。宿主对象包括Form、Image和Element等。</w:t>
       </w:r>
       <w:bookmarkStart w:id="0" w:name="_GoBack"/>
       <w:bookmarkEnd w:id="0"/>
-    </w:p>
-    <w:p>
-      <w:pPr>
-        <w:rPr>
-          <w:rFonts w:hint="eastAsia"/>
-          <w:lang w:val="en-US" w:eastAsia="zh-CN"/>
-        </w:rPr>
-      </w:pPr>
-    </w:p>
-    <w:p>
-      <w:pPr>
-        <w:rPr>
-          <w:rFonts w:hint="eastAsia"/>
-          <w:lang w:val="en-US" w:eastAsia="zh-CN"/>
-        </w:rPr>
-      </w:pPr>
-    </w:p>
-    <w:p>
-      <w:pPr>
-        <w:rPr>
-          <w:rFonts w:hint="eastAsia"/>
-          <w:lang w:val="en-US" w:eastAsia="zh-CN"/>
-        </w:rPr>
-      </w:pPr>
-    </w:p>
-    <w:p>
-      <w:pPr>
-        <w:rPr>
-          <w:rFonts w:hint="eastAsia"/>
-          <w:lang w:val="en-US" w:eastAsia="zh-CN"/>
-        </w:rPr>
-      </w:pPr>
-    </w:p>
-    <w:p>
-      <w:pPr>
-        <w:rPr>
-          <w:rFonts w:hint="eastAsia"/>
-          <w:lang w:val="en-US" w:eastAsia="zh-CN"/>
-        </w:rPr>
-      </w:pPr>
-    </w:p>
-    <w:p>
-      <w:pPr>
-        <w:rPr>
-          <w:rFonts w:hint="eastAsia"/>
-          <w:lang w:val="en-US" w:eastAsia="zh-CN"/>
-        </w:rPr>
-      </w:pPr>
-    </w:p>
-    <w:p>
-      <w:pPr>
-        <w:rPr>
-          <w:rFonts w:hint="eastAsia"/>
-          <w:lang w:val="en-US" w:eastAsia="zh-CN"/>
-        </w:rPr>
-      </w:pPr>
-    </w:p>
-    <w:p>
-      <w:pPr>
-        <w:rPr>
-          <w:rFonts w:hint="eastAsia"/>
-          <w:lang w:val="en-US" w:eastAsia="zh-CN"/>
-        </w:rPr>
-      </w:pPr>
-    </w:p>
-    <w:p>
-      <w:pPr>
-        <w:rPr>
-          <w:rFonts w:hint="eastAsia"/>
-          <w:lang w:val="en-US" w:eastAsia="zh-CN"/>
-        </w:rPr>
-      </w:pPr>
-    </w:p>
-    <w:p>
-      <w:pPr>
-        <w:rPr>
-          <w:rFonts w:hint="eastAsia"/>
-          <w:lang w:val="en-US" w:eastAsia="zh-CN"/>
-        </w:rPr>
-      </w:pPr>
-    </w:p>
-    <w:p>
-      <w:pPr>
-        <w:rPr>
-          <w:rFonts w:hint="eastAsia"/>
-          <w:lang w:val="en-US" w:eastAsia="zh-CN"/>
-        </w:rPr>
-      </w:pPr>
-    </w:p>
-    <w:p>
-      <w:pPr>
-        <w:rPr>
-          <w:rFonts w:hint="eastAsia"/>
-          <w:lang w:val="en-US" w:eastAsia="zh-CN"/>
-        </w:rPr>
-      </w:pPr>
     </w:p>
     <w:sectPr>
       <w:pgSz w:w="11906" w:h="16838"/>
@@ -735,7 +639,7 @@
     <w:lsdException w:unhideWhenUsed="0" w:uiPriority="0" w:semiHidden="0" w:name="HTML Sample"/>
     <w:lsdException w:unhideWhenUsed="0" w:uiPriority="0" w:semiHidden="0" w:name="HTML Typewriter"/>
     <w:lsdException w:unhideWhenUsed="0" w:uiPriority="0" w:semiHidden="0" w:name="HTML Variable"/>
-    <w:lsdException w:unhideWhenUsed="0" w:uiPriority="0" w:name="Normal Table"/>
+    <w:lsdException w:qFormat="1" w:unhideWhenUsed="0" w:uiPriority="0" w:name="Normal Table"/>
     <w:lsdException w:unhideWhenUsed="0" w:uiPriority="0" w:semiHidden="0" w:name="annotation subject"/>
     <w:lsdException w:unhideWhenUsed="0" w:uiPriority="0" w:semiHidden="0" w:name="Table Simple 1"/>
     <w:lsdException w:unhideWhenUsed="0" w:uiPriority="0" w:semiHidden="0" w:name="Table Simple 2"/>
@@ -906,6 +810,7 @@
   <w:style w:type="table" w:default="1" w:styleId="3">
     <w:name w:val="Normal Table"/>
     <w:semiHidden/>
+    <w:qFormat/>
     <w:uiPriority w:val="0"/>
     <w:tblPr>
       <w:tblLayout w:type="fixed"/>

</xml_diff>